<commit_message>
Korrekturen Protokoll Meilenstein 2
</commit_message>
<xml_diff>
--- a/documents/00_Sitzungen/Milestone_2/Gruppe16-FOS-Protokoll-Meilenstein2.docx
+++ b/documents/00_Sitzungen/Milestone_2/Gruppe16-FOS-Protokoll-Meilenstein2.docx
@@ -9,6 +9,7 @@
       </w:pPr>
       <w:r>
         <w:rPr>
+          <w:noProof/>
           <w:sz w:val="38"/>
           <w:lang w:val="it-IT"/>
         </w:rPr>
@@ -82,6 +83,7 @@
       </w:r>
       <w:r>
         <w:rPr>
+          <w:noProof/>
           <w:sz w:val="38"/>
           <w:lang w:val="it-IT"/>
         </w:rPr>
@@ -1758,7 +1760,7 @@
               <w:rPr>
                 <w:rFonts w:asciiTheme="minorHAnsi" w:hAnsiTheme="minorHAnsi" w:cstheme="minorHAnsi"/>
               </w:rPr>
-              <w:t>Startseite / Anmelden</w:t>
+              <w:t>Startseite/Anmelden</w:t>
             </w:r>
           </w:p>
         </w:tc>
@@ -2687,10 +2689,22 @@
               <w:t xml:space="preserve">Reto Mayer </w:t>
             </w:r>
             <w:r>
-              <w:t>begrüsst als S</w:t>
-            </w:r>
-            <w:r>
-              <w:t>itzungsleiter alle anwesenden Personen und eröffnete die 2. Meilensteinsitzung</w:t>
+              <w:t>begrüsst</w:t>
+            </w:r>
+            <w:r>
+              <w:t>e</w:t>
+            </w:r>
+            <w:r>
+              <w:t xml:space="preserve"> als S</w:t>
+            </w:r>
+            <w:r>
+              <w:t>itzungsleiter alle anwesenden Personen und eröffnete die</w:t>
+            </w:r>
+            <w:r>
+              <w:t xml:space="preserve"> zweite </w:t>
+            </w:r>
+            <w:r>
+              <w:t>Meilensteinsitzung</w:t>
             </w:r>
           </w:p>
         </w:tc>
@@ -2863,7 +2877,6 @@
               <w:ind w:left="0" w:firstLine="0"/>
               <w:jc w:val="left"/>
             </w:pPr>
-            <w:bookmarkStart w:id="1" w:name="_GoBack"/>
             <w:r>
               <w:rPr>
                 <w:noProof/>
@@ -2929,7 +2942,6 @@
                 </wp:anchor>
               </w:drawing>
             </w:r>
-            <w:bookmarkEnd w:id="1"/>
             <w:r>
               <w:t>Reto Mayer präsentierte</w:t>
             </w:r>
@@ -3082,10 +3094,7 @@
               <w:t>Die</w:t>
             </w:r>
             <w:r>
-              <w:t xml:space="preserve"> Funktionalitäten </w:t>
-            </w:r>
-            <w:r>
-              <w:t xml:space="preserve">der </w:t>
+              <w:t xml:space="preserve"> </w:t>
             </w:r>
             <w:r>
               <w:t xml:space="preserve">Fahrzeugverwaltung </w:t>
@@ -3094,7 +3103,7 @@
               <w:t>erfüll</w:t>
             </w:r>
             <w:r>
-              <w:t>en</w:t>
+              <w:t>t</w:t>
             </w:r>
             <w:r>
               <w:t xml:space="preserve"> </w:t>
@@ -3127,13 +3136,22 @@
                 <w:rFonts w:asciiTheme="minorHAnsi" w:hAnsiTheme="minorHAnsi" w:cstheme="minorHAnsi"/>
                 <w:i/>
               </w:rPr>
-              <w:t>Startseite / Anmelden</w:t>
-            </w:r>
+              <w:t>Startseite</w:t>
+            </w:r>
+            <w:bookmarkStart w:id="1" w:name="_GoBack"/>
+            <w:bookmarkEnd w:id="1"/>
             <w:r>
               <w:rPr>
                 <w:rFonts w:asciiTheme="minorHAnsi" w:hAnsiTheme="minorHAnsi" w:cstheme="minorHAnsi"/>
                 <w:i/>
               </w:rPr>
+              <w:t>/Anmelden</w:t>
+            </w:r>
+            <w:r>
+              <w:rPr>
+                <w:rFonts w:asciiTheme="minorHAnsi" w:hAnsiTheme="minorHAnsi" w:cstheme="minorHAnsi"/>
+                <w:i/>
+              </w:rPr>
               <w:t>:</w:t>
             </w:r>
           </w:p>
@@ -3145,7 +3163,13 @@
               <w:t xml:space="preserve">Reto Mayer präsentierte </w:t>
             </w:r>
             <w:r>
-              <w:t>die Startseite der FOS-Seite und demonstrierte das Verhalten des Logins</w:t>
+              <w:t xml:space="preserve">die Startseite </w:t>
+            </w:r>
+            <w:r>
+              <w:t xml:space="preserve">von FOS </w:t>
+            </w:r>
+            <w:r>
+              <w:t>und demonstrierte das Verhalten des Logins</w:t>
             </w:r>
             <w:r>
               <w:t xml:space="preserve">. Zudem erwähnte er auch, dass man mittlerweile </w:t>
@@ -3342,13 +3366,7 @@
               <w:rPr>
                 <w:rFonts w:cstheme="minorHAnsi"/>
               </w:rPr>
-              <w:t xml:space="preserve"> </w:t>
-            </w:r>
-            <w:r>
-              <w:rPr>
-                <w:rFonts w:cstheme="minorHAnsi"/>
-              </w:rPr>
-              <w:t>ebenfalls</w:t>
+              <w:t xml:space="preserve"> ebenfalls</w:t>
             </w:r>
             <w:r>
               <w:rPr>
@@ -3755,7 +3773,10 @@
               <w:t>n</w:t>
             </w:r>
             <w:r>
-              <w:t xml:space="preserve"> neu-erstellten Login-Daten ein</w:t>
+              <w:t xml:space="preserve"> neu-erstellten Login-Daten </w:t>
+            </w:r>
+            <w:r>
+              <w:t>an.</w:t>
             </w:r>
           </w:p>
         </w:tc>
@@ -4083,13 +4104,13 @@
                 <w:bCs/>
               </w:rPr>
               <w:br/>
-              <w:t xml:space="preserve">Es wurde klargestellt, dass </w:t>
+              <w:t>Es wurde klargestellt, dass</w:t>
             </w:r>
             <w:r>
               <w:rPr>
                 <w:bCs/>
               </w:rPr>
-              <w:t xml:space="preserve">man </w:t>
+              <w:t xml:space="preserve"> </w:t>
             </w:r>
             <w:r>
               <w:rPr>
@@ -4107,7 +4128,19 @@
               <w:rPr>
                 <w:bCs/>
               </w:rPr>
-              <w:t>verzichtet. Anstell</w:t>
+              <w:t>verzichtet</w:t>
+            </w:r>
+            <w:r>
+              <w:rPr>
+                <w:bCs/>
+              </w:rPr>
+              <w:t xml:space="preserve"> wird</w:t>
+            </w:r>
+            <w:r>
+              <w:rPr>
+                <w:bCs/>
+              </w:rPr>
+              <w:t>. Anstell</w:t>
             </w:r>
             <w:r>
               <w:rPr>
@@ -4195,6 +4228,7 @@
           <w:p>
             <w:pPr>
               <w:ind w:left="0" w:firstLine="0"/>
+              <w:jc w:val="left"/>
             </w:pPr>
             <w:r>
               <w:t xml:space="preserve">Fabian Wipf, Reto Mayer, Jonas </w:t>
@@ -4306,7 +4340,13 @@
               <w:t>Der Kunde ist mit dem gezeigten Stand zufrieden und freut sich auf die</w:t>
             </w:r>
             <w:r>
-              <w:t xml:space="preserve"> Ergebnisse der Auswertungsseite sowie die </w:t>
+              <w:t xml:space="preserve"> Ergebnisse der Auswertungsseite</w:t>
+            </w:r>
+            <w:r>
+              <w:t>,</w:t>
+            </w:r>
+            <w:r>
+              <w:t xml:space="preserve"> sowie die </w:t>
             </w:r>
             <w:r>
               <w:t>Umsetzung der Fahrten</w:t>
@@ -10382,7 +10422,7 @@
 </file>
 
 <file path=customXml/itemProps1.xml><?xml version="1.0" encoding="utf-8"?>
-<ds:datastoreItem xmlns:ds="http://schemas.openxmlformats.org/officeDocument/2006/customXml" ds:itemID="{F70E56AF-D782-4084-A598-DB540CD251CA}">
+<ds:datastoreItem xmlns:ds="http://schemas.openxmlformats.org/officeDocument/2006/customXml" ds:itemID="{6ED18DAE-7922-4018-B7DB-611D25229F82}">
   <ds:schemaRefs>
     <ds:schemaRef ds:uri="http://schemas.openxmlformats.org/officeDocument/2006/bibliography"/>
   </ds:schemaRefs>

</xml_diff>